<commit_message>
Rendu Final avec correction
</commit_message>
<xml_diff>
--- a/Documents/Rapport de Projet-P-Bulle.docx
+++ b/Documents/Rapport de Projet-P-Bulle.docx
@@ -335,7 +335,11 @@
     <w:sdt>
       <w:sdtPr>
         <w:rPr>
-          <w:lang w:val="fr-FR"/>
+          <w:rFonts w:asciiTheme="minorHAnsi" w:eastAsiaTheme="minorHAnsi" w:hAnsiTheme="minorHAnsi" w:cstheme="minorBidi"/>
+          <w:color w:val="auto"/>
+          <w:sz w:val="22"/>
+          <w:szCs w:val="22"/>
+          <w:lang w:val="fr-FR" w:eastAsia="en-US"/>
         </w:rPr>
         <w:id w:val="-1955934088"/>
         <w:docPartObj>
@@ -345,13 +349,8 @@
       </w:sdtPr>
       <w:sdtEndPr>
         <w:rPr>
-          <w:rFonts w:asciiTheme="minorHAnsi" w:eastAsiaTheme="minorHAnsi" w:hAnsiTheme="minorHAnsi" w:cstheme="minorBidi"/>
           <w:b/>
           <w:bCs/>
-          <w:color w:val="auto"/>
-          <w:sz w:val="22"/>
-          <w:szCs w:val="22"/>
-          <w:lang w:eastAsia="en-US"/>
         </w:rPr>
       </w:sdtEndPr>
       <w:sdtContent>
@@ -4120,37 +4119,19 @@
         <w:rPr>
           <w:lang w:eastAsia="fr-CH"/>
         </w:rPr>
-        <w:t xml:space="preserve"> qui </w:t>
-      </w:r>
-      <w:r>
-        <w:rPr>
-          <w:lang w:eastAsia="fr-CH"/>
-        </w:rPr>
-        <w:t>gèrent</w:t>
-      </w:r>
-      <w:r>
-        <w:rPr>
-          <w:lang w:eastAsia="fr-CH"/>
-        </w:rPr>
-        <w:t xml:space="preserve"> le fonctionnement du </w:t>
-      </w:r>
+        <w:t xml:space="preserve"> qui gèrent le fonctionnement du jeu.</w:t>
+      </w:r>
+    </w:p>
+    <w:p>
+      <w:pPr>
+        <w:ind w:firstLine="360"/>
+        <w:jc w:val="both"/>
+        <w:rPr>
+          <w:b/>
+          <w:lang w:eastAsia="fr-CH"/>
+        </w:rPr>
+      </w:pPr>
       <w:proofErr w:type="spellStart"/>
-      <w:r>
-        <w:rPr>
-          <w:lang w:eastAsia="fr-CH"/>
-        </w:rPr>
-        <w:t>jeu.</w:t>
-      </w:r>
-    </w:p>
-    <w:p>
-      <w:pPr>
-        <w:ind w:firstLine="360"/>
-        <w:jc w:val="both"/>
-        <w:rPr>
-          <w:b/>
-          <w:lang w:eastAsia="fr-CH"/>
-        </w:rPr>
-      </w:pPr>
       <w:r>
         <w:rPr>
           <w:b/>
@@ -4257,6 +4238,7 @@
       <w:r>
         <w:rPr>
           <w:b/>
+          <w:noProof/>
           <w:lang w:eastAsia="fr-CH"/>
         </w:rPr>
         <w:lastRenderedPageBreak/>
@@ -4687,13 +4669,7 @@
         <w:rPr>
           <w:lang w:eastAsia="fr-CH"/>
         </w:rPr>
-        <w:t xml:space="preserve"> contient toutes</w:t>
-      </w:r>
-      <w:r>
-        <w:rPr>
-          <w:lang w:eastAsia="fr-CH"/>
-        </w:rPr>
-        <w:t xml:space="preserve"> les méthodes qui s’occupe de l’affichage</w:t>
+        <w:t xml:space="preserve"> contient toutes les méthodes qui s’occupe de l’affichage</w:t>
       </w:r>
     </w:p>
     <w:p>
@@ -4781,6 +4757,7 @@
       <w:r>
         <w:rPr>
           <w:b/>
+          <w:noProof/>
           <w:lang w:eastAsia="fr-CH"/>
         </w:rPr>
         <w:drawing>
@@ -4876,6 +4853,7 @@
       </w:pPr>
       <w:r>
         <w:rPr>
+          <w:noProof/>
           <w:lang w:eastAsia="fr-CH"/>
         </w:rPr>
         <w:lastRenderedPageBreak/>
@@ -4957,13 +4935,7 @@
         <w:rPr>
           <w:lang w:eastAsia="fr-CH"/>
         </w:rPr>
-        <w:t xml:space="preserve"> </w:t>
-      </w:r>
-      <w:r>
-        <w:rPr>
-          <w:lang w:eastAsia="fr-CH"/>
-        </w:rPr>
-        <w:t>Dessine la tête du serpent et ensuite chaque partie de son corps</w:t>
+        <w:t xml:space="preserve"> Dessine la tête du serpent et ensuite chaque partie de son corps</w:t>
       </w:r>
     </w:p>
     <w:p>
@@ -4998,6 +4970,7 @@
       <w:r>
         <w:rPr>
           <w:b/>
+          <w:noProof/>
           <w:lang w:eastAsia="fr-CH"/>
         </w:rPr>
         <w:drawing>
@@ -5078,13 +5051,7 @@
         <w:rPr>
           <w:lang w:eastAsia="fr-CH"/>
         </w:rPr>
-        <w:t xml:space="preserve"> </w:t>
-      </w:r>
-      <w:r>
-        <w:rPr>
-          <w:lang w:eastAsia="fr-CH"/>
-        </w:rPr>
-        <w:t>Affiche l’image de la pomme à une position aléatoire</w:t>
+        <w:t xml:space="preserve"> Affiche l’image de la pomme à une position aléatoire</w:t>
       </w:r>
     </w:p>
     <w:p>
@@ -5113,6 +5080,7 @@
       <w:r>
         <w:rPr>
           <w:b/>
+          <w:noProof/>
           <w:lang w:eastAsia="fr-CH"/>
         </w:rPr>
         <w:drawing>
@@ -5193,13 +5161,7 @@
         <w:rPr>
           <w:lang w:eastAsia="fr-CH"/>
         </w:rPr>
-        <w:t xml:space="preserve"> Affiche </w:t>
-      </w:r>
-      <w:r>
-        <w:rPr>
-          <w:lang w:eastAsia="fr-CH"/>
-        </w:rPr>
-        <w:t>l’onglet Game-over avec le titre du menu et sur quelle touche il faut appuyer pour relancer le jeu</w:t>
+        <w:t xml:space="preserve"> Affiche l’onglet Game-over avec le titre du menu et sur quelle touche il faut appuyer pour relancer le jeu</w:t>
       </w:r>
     </w:p>
     <w:p>
@@ -5253,13 +5215,7 @@
         <w:rPr>
           <w:lang w:eastAsia="fr-CH"/>
         </w:rPr>
-        <w:t xml:space="preserve"> </w:t>
-      </w:r>
-      <w:r>
-        <w:rPr>
-          <w:lang w:eastAsia="fr-CH"/>
-        </w:rPr>
-        <w:t>Affiche le nombre de pomme manger de la partie avec une image de pomme</w:t>
+        <w:t xml:space="preserve"> Affiche le nombre de pomme manger de la partie avec une image de pomme</w:t>
       </w:r>
     </w:p>
     <w:p>
@@ -5273,6 +5229,7 @@
       <w:r>
         <w:rPr>
           <w:b/>
+          <w:noProof/>
           <w:lang w:eastAsia="fr-CH"/>
         </w:rPr>
         <w:drawing>
@@ -5380,6 +5337,7 @@
       <w:r>
         <w:rPr>
           <w:b/>
+          <w:noProof/>
           <w:lang w:eastAsia="fr-CH"/>
         </w:rPr>
         <w:lastRenderedPageBreak/>
@@ -5440,14 +5398,7 @@
           <w:b/>
           <w:lang w:eastAsia="fr-CH"/>
         </w:rPr>
-        <w:t>draw</w:t>
-      </w:r>
-      <w:r>
-        <w:rPr>
-          <w:b/>
-          <w:lang w:eastAsia="fr-CH"/>
-        </w:rPr>
-        <w:t>Grid</w:t>
+        <w:t>drawGrid</w:t>
       </w:r>
       <w:proofErr w:type="spellEnd"/>
       <w:proofErr w:type="gramEnd"/>
@@ -5468,13 +5419,7 @@
         <w:rPr>
           <w:lang w:eastAsia="fr-CH"/>
         </w:rPr>
-        <w:t xml:space="preserve"> </w:t>
-      </w:r>
-      <w:r>
-        <w:rPr>
-          <w:lang w:eastAsia="fr-CH"/>
-        </w:rPr>
-        <w:t>Dessine le terrain de jeu et son quadrillage, pour afficher une cas sur deux d’une autre couleur on  regarde tout simplement si la case est paire ou impaire et on alterne la couleur.</w:t>
+        <w:t xml:space="preserve"> Dessine le terrain de jeu et son quadrillage, pour afficher une cas sur deux d’une autre couleur on  regarde tout simplement si la case est paire ou impaire et on alterne la couleur.</w:t>
       </w:r>
     </w:p>
     <w:p>
@@ -5503,6 +5448,7 @@
       <w:r>
         <w:rPr>
           <w:b/>
+          <w:noProof/>
           <w:lang w:eastAsia="fr-CH"/>
         </w:rPr>
         <w:drawing>
@@ -5568,14 +5514,7 @@
           <w:b/>
           <w:lang w:eastAsia="fr-CH"/>
         </w:rPr>
-        <w:t>draw</w:t>
-      </w:r>
-      <w:r>
-        <w:rPr>
-          <w:b/>
-          <w:lang w:eastAsia="fr-CH"/>
-        </w:rPr>
-        <w:t>Menu</w:t>
+        <w:t>drawMenu</w:t>
       </w:r>
       <w:proofErr w:type="spellEnd"/>
       <w:proofErr w:type="gramEnd"/>
@@ -5596,13 +5535,7 @@
         <w:rPr>
           <w:lang w:eastAsia="fr-CH"/>
         </w:rPr>
-        <w:t xml:space="preserve"> </w:t>
-      </w:r>
-      <w:r>
-        <w:rPr>
-          <w:lang w:eastAsia="fr-CH"/>
-        </w:rPr>
-        <w:t>Affiche le menu d’accueil</w:t>
+        <w:t xml:space="preserve"> Affiche le menu d’accueil</w:t>
       </w:r>
       <w:r>
         <w:rPr>
@@ -5683,19 +5616,7 @@
         <w:rPr>
           <w:lang w:eastAsia="fr-CH"/>
         </w:rPr>
-        <w:t>Elle</w:t>
-      </w:r>
-      <w:r>
-        <w:rPr>
-          <w:lang w:eastAsia="fr-CH"/>
-        </w:rPr>
-        <w:t xml:space="preserve"> contient toutes</w:t>
-      </w:r>
-      <w:r>
-        <w:rPr>
-          <w:lang w:eastAsia="fr-CH"/>
-        </w:rPr>
-        <w:t xml:space="preserve"> les actions du serpent et ces caractéristiques.</w:t>
+        <w:t>Elle contient toutes les actions du serpent et ces caractéristiques.</w:t>
       </w:r>
     </w:p>
     <w:p>
@@ -5878,6 +5799,7 @@
       </w:pPr>
       <w:r>
         <w:rPr>
+          <w:noProof/>
           <w:lang w:eastAsia="fr-CH"/>
         </w:rPr>
         <w:drawing>
@@ -6029,6 +5951,7 @@
       </w:pPr>
       <w:r>
         <w:rPr>
+          <w:noProof/>
           <w:lang w:eastAsia="fr-CH"/>
         </w:rPr>
         <w:lastRenderedPageBreak/>
@@ -6116,13 +6039,7 @@
         <w:rPr>
           <w:lang w:eastAsia="fr-CH"/>
         </w:rPr>
-        <w:t xml:space="preserve"> </w:t>
-      </w:r>
-      <w:r>
-        <w:rPr>
-          <w:lang w:eastAsia="fr-CH"/>
-        </w:rPr>
-        <w:t>Vérifie si la tête du serpent rentre en collision avec la bordure du terrain, dans ce cas on retourne que la partie est perdu.</w:t>
+        <w:t xml:space="preserve"> Vérifie si la tête du serpent rentre en collision avec la bordure du terrain, dans ce cas on retourne que la partie est perdu.</w:t>
       </w:r>
     </w:p>
     <w:p>
@@ -6150,6 +6067,7 @@
       <w:r>
         <w:rPr>
           <w:b/>
+          <w:noProof/>
           <w:lang w:eastAsia="fr-CH"/>
         </w:rPr>
         <w:drawing>
@@ -6209,14 +6127,7 @@
           <w:b/>
           <w:lang w:eastAsia="fr-CH"/>
         </w:rPr>
-        <w:t>toucheB</w:t>
-      </w:r>
-      <w:r>
-        <w:rPr>
-          <w:b/>
-          <w:lang w:eastAsia="fr-CH"/>
-        </w:rPr>
-        <w:t>ody</w:t>
+        <w:t>toucheBody</w:t>
       </w:r>
       <w:proofErr w:type="spellEnd"/>
       <w:proofErr w:type="gramEnd"/>
@@ -6237,13 +6148,7 @@
         <w:rPr>
           <w:lang w:eastAsia="fr-CH"/>
         </w:rPr>
-        <w:t xml:space="preserve"> Vérifie si la tête du serpent rentre en collision avec </w:t>
-      </w:r>
-      <w:r>
-        <w:rPr>
-          <w:lang w:eastAsia="fr-CH"/>
-        </w:rPr>
-        <w:t>son corps, dans ce cas on retourne que la partie est perdu.</w:t>
+        <w:t xml:space="preserve"> Vérifie si la tête du serpent rentre en collision avec son corps, dans ce cas on retourne que la partie est perdu.</w:t>
       </w:r>
     </w:p>
     <w:p>
@@ -6272,6 +6177,7 @@
       <w:r>
         <w:rPr>
           <w:b/>
+          <w:noProof/>
           <w:lang w:eastAsia="fr-CH"/>
         </w:rPr>
         <w:drawing>
@@ -6352,13 +6258,7 @@
         <w:rPr>
           <w:lang w:eastAsia="fr-CH"/>
         </w:rPr>
-        <w:t xml:space="preserve"> Vérifie si la tête du </w:t>
-      </w:r>
-      <w:r>
-        <w:rPr>
-          <w:lang w:eastAsia="fr-CH"/>
-        </w:rPr>
-        <w:t>serpent touche la pomme, si c’est le cas on détecte cela comme si il mange la pomme et on lui ajoute une partie du corps à la fin.</w:t>
+        <w:t xml:space="preserve"> Vérifie si la tête du serpent touche la pomme, si c’est le cas on détecte cela comme si il mange la pomme et on lui ajoute une partie du corps à la fin.</w:t>
       </w:r>
     </w:p>
     <w:p>
@@ -6457,13 +6357,7 @@
         <w:rPr>
           <w:lang w:eastAsia="fr-CH"/>
         </w:rPr>
-        <w:t xml:space="preserve"> </w:t>
-      </w:r>
-      <w:r>
-        <w:rPr>
-          <w:lang w:eastAsia="fr-CH"/>
-        </w:rPr>
-        <w:t>Vérifie que si on mange une pomme cela nous ajoute +1 à notre score.</w:t>
+        <w:t xml:space="preserve"> Vérifie que si on mange une pomme cela nous ajoute +1 à notre score.</w:t>
       </w:r>
     </w:p>
     <w:p>
@@ -6477,6 +6371,7 @@
       <w:r>
         <w:rPr>
           <w:b/>
+          <w:noProof/>
           <w:lang w:eastAsia="fr-CH"/>
         </w:rPr>
         <w:drawing>
@@ -6569,13 +6464,7 @@
         <w:rPr>
           <w:lang w:eastAsia="fr-CH"/>
         </w:rPr>
-        <w:t>Elle contient toutes les actions d</w:t>
-      </w:r>
-      <w:r>
-        <w:rPr>
-          <w:lang w:eastAsia="fr-CH"/>
-        </w:rPr>
-        <w:t>e la pomme</w:t>
+        <w:t>Elle contient toutes les actions de la pomme</w:t>
       </w:r>
     </w:p>
     <w:p>
@@ -6664,6 +6553,7 @@
       <w:r>
         <w:rPr>
           <w:b/>
+          <w:noProof/>
           <w:lang w:eastAsia="fr-CH"/>
         </w:rPr>
         <w:drawing>
@@ -6891,6 +6781,8 @@
           <w:lang w:eastAsia="fr-CH"/>
         </w:rPr>
       </w:pPr>
+      <w:bookmarkStart w:id="6" w:name="_GoBack"/>
+      <w:bookmarkEnd w:id="6"/>
     </w:p>
     <w:p>
       <w:pPr>
@@ -6912,7 +6804,7 @@
           <w:lang w:eastAsia="fr-CH"/>
         </w:rPr>
       </w:pPr>
-      <w:bookmarkStart w:id="6" w:name="_Toc155702833"/>
+      <w:bookmarkStart w:id="7" w:name="_Toc155702833"/>
       <w:r>
         <w:rPr>
           <w:lang w:eastAsia="fr-CH"/>
@@ -6920,7 +6812,7 @@
         <w:lastRenderedPageBreak/>
         <w:t>Test</w:t>
       </w:r>
-      <w:bookmarkEnd w:id="6"/>
+      <w:bookmarkEnd w:id="7"/>
     </w:p>
     <w:tbl>
       <w:tblPr>
@@ -7550,8 +7442,6 @@
             <w:r>
               <w:t>arrête</w:t>
             </w:r>
-            <w:bookmarkStart w:id="7" w:name="_GoBack"/>
-            <w:bookmarkEnd w:id="7"/>
             <w:r>
               <w:t xml:space="preserve"> et ce met en mode </w:t>
             </w:r>
@@ -7788,7 +7678,7 @@
         <w:jc w:val="both"/>
       </w:pPr>
       <w:r>
-        <w:t xml:space="preserve">En conclusion, ce projet m'a appris la syntaxe JavaScript et l'utilisation de ses fonctions. Il m'a également permis de créer un aide-mémoire qui me sera sûrement utile par la suite. Il m'a aussi fait découvrir de nouveaux sites web d'aide comme W3Schools, et qu'il n'est pas forcément bénéfique d'utiliser </w:t>
+        <w:t xml:space="preserve">En conclusion, ce projet m'a appris la syntaxe JavaScript et l'utilisation de ses fonctions. Il m'a également permis de créer un aide-mémoire qui me sera certainement utile à l'avenir. J'ai également découvert de nouveaux sites web d'aide tels que W3Schools. Par ailleurs, il m'a fait réaliser que l'utilisation de </w:t>
       </w:r>
       <w:proofErr w:type="spellStart"/>
       <w:r>
@@ -7796,15 +7686,15 @@
       </w:r>
       <w:proofErr w:type="spellEnd"/>
       <w:r>
-        <w:t xml:space="preserve">, car il ne résout pas ou ne nous donne pas toujours la solution la plus simple pour régler nos problèmes. </w:t>
-      </w:r>
-    </w:p>
-    <w:p>
-      <w:pPr>
-        <w:jc w:val="both"/>
-      </w:pPr>
-      <w:r>
-        <w:t xml:space="preserve">De plus, si ce projet devait être refait, je m'informerai davantage sur la manière d'utiliser les fonctions JavaScript pour réaliser le Snake, car dans mon jeu, je n'utilisais pas de </w:t>
+        <w:t xml:space="preserve"> n'est pas toujours bénéfique, car il ne résout pas toujours nos problèmes de manière optimale. </w:t>
+      </w:r>
+    </w:p>
+    <w:p>
+      <w:pPr>
+        <w:jc w:val="both"/>
+      </w:pPr>
+      <w:r>
+        <w:t xml:space="preserve">De plus, si ce projet devait être refait, je m'informerais davantage sur la manière d'utiliser les fonctions JavaScript pour réaliser le jeu Snake. Dans mon jeu actuel, je n'ai pas utilisé de </w:t>
       </w:r>
       <w:proofErr w:type="spellStart"/>
       <w:r>
@@ -7814,6 +7704,169 @@
       <w:r>
         <w:t>, de "?" ou encore de fonction fléchée.</w:t>
       </w:r>
+    </w:p>
+    <w:p>
+      <w:pPr>
+        <w:pStyle w:val="Titre1"/>
+        <w:numPr>
+          <w:ilvl w:val="0"/>
+          <w:numId w:val="35"/>
+        </w:numPr>
+        <w:jc w:val="both"/>
+        <w:rPr>
+          <w:lang w:eastAsia="fr-CH"/>
+        </w:rPr>
+      </w:pPr>
+      <w:r>
+        <w:rPr>
+          <w:lang w:eastAsia="fr-CH"/>
+        </w:rPr>
+        <w:lastRenderedPageBreak/>
+        <w:t>Sources</w:t>
+      </w:r>
+    </w:p>
+    <w:p>
+      <w:pPr>
+        <w:pStyle w:val="Paragraphedeliste"/>
+        <w:numPr>
+          <w:ilvl w:val="0"/>
+          <w:numId w:val="38"/>
+        </w:numPr>
+        <w:jc w:val="both"/>
+        <w:rPr>
+          <w:lang w:val="de-CH"/>
+        </w:rPr>
+      </w:pPr>
+      <w:proofErr w:type="spellStart"/>
+      <w:r>
+        <w:rPr>
+          <w:lang w:val="de-CH"/>
+        </w:rPr>
+        <w:t>Mdn</w:t>
+      </w:r>
+      <w:proofErr w:type="spellEnd"/>
+      <w:r>
+        <w:rPr>
+          <w:lang w:val="de-CH"/>
+        </w:rPr>
+        <w:t xml:space="preserve"> </w:t>
+      </w:r>
+      <w:proofErr w:type="spellStart"/>
+      <w:r>
+        <w:rPr>
+          <w:lang w:val="de-CH"/>
+        </w:rPr>
+        <w:t>web</w:t>
+      </w:r>
+      <w:proofErr w:type="spellEnd"/>
+      <w:r>
+        <w:rPr>
+          <w:lang w:val="de-CH"/>
+        </w:rPr>
+        <w:t xml:space="preserve"> </w:t>
+      </w:r>
+      <w:proofErr w:type="spellStart"/>
+      <w:r>
+        <w:rPr>
+          <w:lang w:val="de-CH"/>
+        </w:rPr>
+        <w:t>docs</w:t>
+      </w:r>
+      <w:proofErr w:type="spellEnd"/>
+      <w:r>
+        <w:rPr>
+          <w:lang w:val="de-CH"/>
+        </w:rPr>
+        <w:t xml:space="preserve"> : </w:t>
+      </w:r>
+      <w:hyperlink r:id="rId32" w:history="1">
+        <w:r>
+          <w:rPr>
+            <w:rStyle w:val="Lienhypertexte"/>
+            <w:lang w:val="de-CH"/>
+          </w:rPr>
+          <w:t>https://developer.mozilla.org/fr/</w:t>
+        </w:r>
+      </w:hyperlink>
+    </w:p>
+    <w:p>
+      <w:pPr>
+        <w:pStyle w:val="Paragraphedeliste"/>
+        <w:numPr>
+          <w:ilvl w:val="0"/>
+          <w:numId w:val="38"/>
+        </w:numPr>
+        <w:jc w:val="both"/>
+        <w:rPr>
+          <w:rStyle w:val="Lienhypertexte"/>
+          <w:color w:val="auto"/>
+          <w:u w:val="none"/>
+          <w:lang w:val="en-US"/>
+        </w:rPr>
+      </w:pPr>
+      <w:r>
+        <w:rPr>
+          <w:lang w:val="en-US"/>
+        </w:rPr>
+        <w:t xml:space="preserve">W3school : </w:t>
+      </w:r>
+      <w:hyperlink r:id="rId33" w:history="1">
+        <w:r>
+          <w:rPr>
+            <w:rStyle w:val="Lienhypertexte"/>
+            <w:lang w:val="en-US"/>
+          </w:rPr>
+          <w:t>https://www.w3schools.com/</w:t>
+        </w:r>
+      </w:hyperlink>
+    </w:p>
+    <w:p>
+      <w:pPr>
+        <w:pStyle w:val="Paragraphedeliste"/>
+        <w:numPr>
+          <w:ilvl w:val="0"/>
+          <w:numId w:val="38"/>
+        </w:numPr>
+        <w:jc w:val="both"/>
+        <w:rPr>
+          <w:lang w:val="en-US"/>
+        </w:rPr>
+      </w:pPr>
+      <w:proofErr w:type="spellStart"/>
+      <w:r>
+        <w:rPr>
+          <w:lang w:val="en-US"/>
+        </w:rPr>
+        <w:t>ChatGPT</w:t>
+      </w:r>
+      <w:proofErr w:type="spellEnd"/>
+      <w:r>
+        <w:rPr>
+          <w:lang w:val="en-US"/>
+        </w:rPr>
+        <w:t xml:space="preserve"> : </w:t>
+      </w:r>
+      <w:r>
+        <w:rPr>
+          <w:lang w:val="en-US"/>
+        </w:rPr>
+        <w:t>https://chat.openai.com/</w:t>
+      </w:r>
+    </w:p>
+    <w:p>
+      <w:pPr>
+        <w:rPr>
+          <w:lang w:val="en-US" w:eastAsia="fr-CH"/>
+        </w:rPr>
+      </w:pPr>
+    </w:p>
+    <w:p>
+      <w:pPr>
+        <w:jc w:val="both"/>
+        <w:rPr>
+          <w:lang w:val="en-US"/>
+        </w:rPr>
+      </w:pPr>
     </w:p>
     <w:sectPr>
       <w:pgSz w:w="11906" w:h="16838"/>
@@ -7911,7 +7964,7 @@
             <w:noProof/>
             <w:lang w:val="fr-FR"/>
           </w:rPr>
-          <w:t>10</w:t>
+          <w:t>12</w:t>
         </w:r>
         <w:r>
           <w:fldChar w:fldCharType="end"/>
@@ -8082,7 +8135,7 @@
             </wp:anchor>
           </w:drawing>
         </mc:Choice>
-        <mc:Fallback xmlns:w16du="http://schemas.microsoft.com/office/word/2023/wordml/word16du" xmlns:w16sdtdh="http://schemas.microsoft.com/office/word/2020/wordml/sdtdatahash" xmlns:w16="http://schemas.microsoft.com/office/word/2018/wordml" xmlns:w16cid="http://schemas.microsoft.com/office/word/2016/wordml/cid" xmlns:w16cex="http://schemas.microsoft.com/office/word/2018/wordml/cex" xmlns:oel="http://schemas.microsoft.com/office/2019/extlst" xmlns:am3d="http://schemas.microsoft.com/office/drawing/2017/model3d" xmlns:aink="http://schemas.microsoft.com/office/drawing/2016/ink" xmlns:cx8="http://schemas.microsoft.com/office/drawing/2016/5/14/chartex" xmlns:cx7="http://schemas.microsoft.com/office/drawing/2016/5/13/chartex" xmlns:cx6="http://schemas.microsoft.com/office/drawing/2016/5/12/chartex" xmlns:cx5="http://schemas.microsoft.com/office/drawing/2016/5/11/chartex" xmlns:cx4="http://schemas.microsoft.com/office/drawing/2016/5/10/chartex" xmlns:cx3="http://schemas.microsoft.com/office/drawing/2016/5/9/chartex" xmlns:cx2="http://schemas.microsoft.com/office/drawing/2015/10/21/chartex">
+        <mc:Fallback xmlns:cx2="http://schemas.microsoft.com/office/drawing/2015/10/21/chartex" xmlns:cx3="http://schemas.microsoft.com/office/drawing/2016/5/9/chartex" xmlns:cx4="http://schemas.microsoft.com/office/drawing/2016/5/10/chartex" xmlns:cx5="http://schemas.microsoft.com/office/drawing/2016/5/11/chartex" xmlns:cx6="http://schemas.microsoft.com/office/drawing/2016/5/12/chartex" xmlns:cx7="http://schemas.microsoft.com/office/drawing/2016/5/13/chartex" xmlns:cx8="http://schemas.microsoft.com/office/drawing/2016/5/14/chartex" xmlns:aink="http://schemas.microsoft.com/office/drawing/2016/ink" xmlns:am3d="http://schemas.microsoft.com/office/drawing/2017/model3d" xmlns:oel="http://schemas.microsoft.com/office/2019/extlst" xmlns:w16cex="http://schemas.microsoft.com/office/word/2018/wordml/cex" xmlns:w16cid="http://schemas.microsoft.com/office/word/2016/wordml/cid" xmlns:w16="http://schemas.microsoft.com/office/word/2018/wordml" xmlns:w16sdtdh="http://schemas.microsoft.com/office/word/2020/wordml/sdtdatahash" xmlns:w16du="http://schemas.microsoft.com/office/word/2023/wordml/word16du">
           <w:pict>
             <v:line w14:anchorId="30BA7300" id="Connecteur droit 17" o:spid="_x0000_s1026" style="position:absolute;z-index:251666432;visibility:visible;mso-wrap-style:square;mso-wrap-distance-left:9pt;mso-wrap-distance-top:0;mso-wrap-distance-right:9pt;mso-wrap-distance-bottom:0;mso-position-horizontal:left;mso-position-horizontal-relative:margin;mso-position-vertical:absolute;mso-position-vertical-relative:text" from="0,16.25pt" to="443.5pt,16.25pt" o:gfxdata="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" strokecolor="black [3200]" strokeweight=".5pt">
               <v:stroke joinstyle="miter"/>
@@ -8363,7 +8416,7 @@
             </wp:anchor>
           </w:drawing>
         </mc:Choice>
-        <mc:Fallback xmlns:w16du="http://schemas.microsoft.com/office/word/2023/wordml/word16du" xmlns:w16sdtdh="http://schemas.microsoft.com/office/word/2020/wordml/sdtdatahash" xmlns:w16="http://schemas.microsoft.com/office/word/2018/wordml" xmlns:w16cid="http://schemas.microsoft.com/office/word/2016/wordml/cid" xmlns:w16cex="http://schemas.microsoft.com/office/word/2018/wordml/cex" xmlns:oel="http://schemas.microsoft.com/office/2019/extlst" xmlns:am3d="http://schemas.microsoft.com/office/drawing/2017/model3d" xmlns:aink="http://schemas.microsoft.com/office/drawing/2016/ink" xmlns:cx8="http://schemas.microsoft.com/office/drawing/2016/5/14/chartex" xmlns:cx7="http://schemas.microsoft.com/office/drawing/2016/5/13/chartex" xmlns:cx6="http://schemas.microsoft.com/office/drawing/2016/5/12/chartex" xmlns:cx5="http://schemas.microsoft.com/office/drawing/2016/5/11/chartex" xmlns:cx4="http://schemas.microsoft.com/office/drawing/2016/5/10/chartex" xmlns:cx3="http://schemas.microsoft.com/office/drawing/2016/5/9/chartex" xmlns:cx2="http://schemas.microsoft.com/office/drawing/2015/10/21/chartex">
+        <mc:Fallback xmlns:cx2="http://schemas.microsoft.com/office/drawing/2015/10/21/chartex" xmlns:cx3="http://schemas.microsoft.com/office/drawing/2016/5/9/chartex" xmlns:cx4="http://schemas.microsoft.com/office/drawing/2016/5/10/chartex" xmlns:cx5="http://schemas.microsoft.com/office/drawing/2016/5/11/chartex" xmlns:cx6="http://schemas.microsoft.com/office/drawing/2016/5/12/chartex" xmlns:cx7="http://schemas.microsoft.com/office/drawing/2016/5/13/chartex" xmlns:cx8="http://schemas.microsoft.com/office/drawing/2016/5/14/chartex" xmlns:aink="http://schemas.microsoft.com/office/drawing/2016/ink" xmlns:am3d="http://schemas.microsoft.com/office/drawing/2017/model3d" xmlns:oel="http://schemas.microsoft.com/office/2019/extlst" xmlns:w16cex="http://schemas.microsoft.com/office/word/2018/wordml/cex" xmlns:w16cid="http://schemas.microsoft.com/office/word/2016/wordml/cid" xmlns:w16="http://schemas.microsoft.com/office/word/2018/wordml" xmlns:w16sdtdh="http://schemas.microsoft.com/office/word/2020/wordml/sdtdatahash" xmlns:w16du="http://schemas.microsoft.com/office/word/2023/wordml/word16du">
           <w:pict>
             <v:line w14:anchorId="074F324B" id="Connecteur droit 1" o:spid="_x0000_s1026" style="position:absolute;z-index:251662336;visibility:visible;mso-wrap-style:square;mso-wrap-distance-left:9pt;mso-wrap-distance-top:0;mso-wrap-distance-right:9pt;mso-wrap-distance-bottom:0;mso-position-horizontal:left;mso-position-horizontal-relative:margin;mso-position-vertical:absolute;mso-position-vertical-relative:text" from="0,16.25pt" to="443.5pt,16.25pt" o:gfxdata="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" strokecolor="black [3200]" strokeweight=".5pt">
               <v:stroke joinstyle="miter"/>
@@ -10529,6 +10582,95 @@
     </w:lvl>
   </w:abstractNum>
   <w:abstractNum w:abstractNumId="21" w15:restartNumberingAfterBreak="0">
+    <w:nsid w:val="3BC70347"/>
+    <w:multiLevelType w:val="hybridMultilevel"/>
+    <w:tmpl w:val="DDB03F9E"/>
+    <w:lvl w:ilvl="0" w:tplc="100C0015">
+      <w:start w:val="1"/>
+      <w:numFmt w:val="upperLetter"/>
+      <w:lvlText w:val="%1."/>
+      <w:lvlJc w:val="left"/>
+      <w:pPr>
+        <w:ind w:left="720" w:hanging="360"/>
+      </w:pPr>
+      <w:rPr>
+        <w:rFonts w:hint="default"/>
+      </w:rPr>
+    </w:lvl>
+    <w:lvl w:ilvl="1" w:tplc="100C0019" w:tentative="1">
+      <w:start w:val="1"/>
+      <w:numFmt w:val="lowerLetter"/>
+      <w:lvlText w:val="%2."/>
+      <w:lvlJc w:val="left"/>
+      <w:pPr>
+        <w:ind w:left="1440" w:hanging="360"/>
+      </w:pPr>
+    </w:lvl>
+    <w:lvl w:ilvl="2" w:tplc="100C001B" w:tentative="1">
+      <w:start w:val="1"/>
+      <w:numFmt w:val="lowerRoman"/>
+      <w:lvlText w:val="%3."/>
+      <w:lvlJc w:val="right"/>
+      <w:pPr>
+        <w:ind w:left="2160" w:hanging="180"/>
+      </w:pPr>
+    </w:lvl>
+    <w:lvl w:ilvl="3" w:tplc="100C000F" w:tentative="1">
+      <w:start w:val="1"/>
+      <w:numFmt w:val="decimal"/>
+      <w:lvlText w:val="%4."/>
+      <w:lvlJc w:val="left"/>
+      <w:pPr>
+        <w:ind w:left="2880" w:hanging="360"/>
+      </w:pPr>
+    </w:lvl>
+    <w:lvl w:ilvl="4" w:tplc="100C0019" w:tentative="1">
+      <w:start w:val="1"/>
+      <w:numFmt w:val="lowerLetter"/>
+      <w:lvlText w:val="%5."/>
+      <w:lvlJc w:val="left"/>
+      <w:pPr>
+        <w:ind w:left="3600" w:hanging="360"/>
+      </w:pPr>
+    </w:lvl>
+    <w:lvl w:ilvl="5" w:tplc="100C001B" w:tentative="1">
+      <w:start w:val="1"/>
+      <w:numFmt w:val="lowerRoman"/>
+      <w:lvlText w:val="%6."/>
+      <w:lvlJc w:val="right"/>
+      <w:pPr>
+        <w:ind w:left="4320" w:hanging="180"/>
+      </w:pPr>
+    </w:lvl>
+    <w:lvl w:ilvl="6" w:tplc="100C000F" w:tentative="1">
+      <w:start w:val="1"/>
+      <w:numFmt w:val="decimal"/>
+      <w:lvlText w:val="%7."/>
+      <w:lvlJc w:val="left"/>
+      <w:pPr>
+        <w:ind w:left="5040" w:hanging="360"/>
+      </w:pPr>
+    </w:lvl>
+    <w:lvl w:ilvl="7" w:tplc="100C0019" w:tentative="1">
+      <w:start w:val="1"/>
+      <w:numFmt w:val="lowerLetter"/>
+      <w:lvlText w:val="%8."/>
+      <w:lvlJc w:val="left"/>
+      <w:pPr>
+        <w:ind w:left="5760" w:hanging="360"/>
+      </w:pPr>
+    </w:lvl>
+    <w:lvl w:ilvl="8" w:tplc="100C001B" w:tentative="1">
+      <w:start w:val="1"/>
+      <w:numFmt w:val="lowerRoman"/>
+      <w:lvlText w:val="%9."/>
+      <w:lvlJc w:val="right"/>
+      <w:pPr>
+        <w:ind w:left="6480" w:hanging="180"/>
+      </w:pPr>
+    </w:lvl>
+  </w:abstractNum>
+  <w:abstractNum w:abstractNumId="22" w15:restartNumberingAfterBreak="0">
     <w:nsid w:val="3DCA3B98"/>
     <w:multiLevelType w:val="hybridMultilevel"/>
     <w:tmpl w:val="698ECCC4"/>
@@ -10641,7 +10783,7 @@
       </w:rPr>
     </w:lvl>
   </w:abstractNum>
-  <w:abstractNum w:abstractNumId="22" w15:restartNumberingAfterBreak="0">
+  <w:abstractNum w:abstractNumId="23" w15:restartNumberingAfterBreak="0">
     <w:nsid w:val="3F4E4C51"/>
     <w:multiLevelType w:val="hybridMultilevel"/>
     <w:tmpl w:val="8912D72C"/>
@@ -10730,7 +10872,7 @@
       </w:pPr>
     </w:lvl>
   </w:abstractNum>
-  <w:abstractNum w:abstractNumId="23" w15:restartNumberingAfterBreak="0">
+  <w:abstractNum w:abstractNumId="24" w15:restartNumberingAfterBreak="0">
     <w:nsid w:val="461431C3"/>
     <w:multiLevelType w:val="hybridMultilevel"/>
     <w:tmpl w:val="BEC05D84"/>
@@ -10819,7 +10961,7 @@
       </w:pPr>
     </w:lvl>
   </w:abstractNum>
-  <w:abstractNum w:abstractNumId="24" w15:restartNumberingAfterBreak="0">
+  <w:abstractNum w:abstractNumId="25" w15:restartNumberingAfterBreak="0">
     <w:nsid w:val="462F399A"/>
     <w:multiLevelType w:val="hybridMultilevel"/>
     <w:tmpl w:val="C9D6B1A4"/>
@@ -10908,7 +11050,7 @@
       </w:pPr>
     </w:lvl>
   </w:abstractNum>
-  <w:abstractNum w:abstractNumId="25" w15:restartNumberingAfterBreak="0">
+  <w:abstractNum w:abstractNumId="26" w15:restartNumberingAfterBreak="0">
     <w:nsid w:val="4F8F54F7"/>
     <w:multiLevelType w:val="hybridMultilevel"/>
     <w:tmpl w:val="C41CEC3E"/>
@@ -10997,7 +11139,7 @@
       </w:pPr>
     </w:lvl>
   </w:abstractNum>
-  <w:abstractNum w:abstractNumId="26" w15:restartNumberingAfterBreak="0">
+  <w:abstractNum w:abstractNumId="27" w15:restartNumberingAfterBreak="0">
     <w:nsid w:val="553E6496"/>
     <w:multiLevelType w:val="hybridMultilevel"/>
     <w:tmpl w:val="D5084958"/>
@@ -11086,7 +11228,7 @@
       </w:pPr>
     </w:lvl>
   </w:abstractNum>
-  <w:abstractNum w:abstractNumId="27" w15:restartNumberingAfterBreak="0">
+  <w:abstractNum w:abstractNumId="28" w15:restartNumberingAfterBreak="0">
     <w:nsid w:val="56CE655D"/>
     <w:multiLevelType w:val="hybridMultilevel"/>
     <w:tmpl w:val="8912D72C"/>
@@ -11175,7 +11317,7 @@
       </w:pPr>
     </w:lvl>
   </w:abstractNum>
-  <w:abstractNum w:abstractNumId="28" w15:restartNumberingAfterBreak="0">
+  <w:abstractNum w:abstractNumId="29" w15:restartNumberingAfterBreak="0">
     <w:nsid w:val="58E1042D"/>
     <w:multiLevelType w:val="hybridMultilevel"/>
     <w:tmpl w:val="4E1C0B76"/>
@@ -11288,7 +11430,7 @@
       </w:rPr>
     </w:lvl>
   </w:abstractNum>
-  <w:abstractNum w:abstractNumId="29" w15:restartNumberingAfterBreak="0">
+  <w:abstractNum w:abstractNumId="30" w15:restartNumberingAfterBreak="0">
     <w:nsid w:val="598931D8"/>
     <w:multiLevelType w:val="hybridMultilevel"/>
     <w:tmpl w:val="E6B098DA"/>
@@ -11377,7 +11519,7 @@
       </w:pPr>
     </w:lvl>
   </w:abstractNum>
-  <w:abstractNum w:abstractNumId="30" w15:restartNumberingAfterBreak="0">
+  <w:abstractNum w:abstractNumId="31" w15:restartNumberingAfterBreak="0">
     <w:nsid w:val="5CC77535"/>
     <w:multiLevelType w:val="hybridMultilevel"/>
     <w:tmpl w:val="5CFA3B4C"/>
@@ -11466,7 +11608,7 @@
       </w:pPr>
     </w:lvl>
   </w:abstractNum>
-  <w:abstractNum w:abstractNumId="31" w15:restartNumberingAfterBreak="0">
+  <w:abstractNum w:abstractNumId="32" w15:restartNumberingAfterBreak="0">
     <w:nsid w:val="5CF727CC"/>
     <w:multiLevelType w:val="hybridMultilevel"/>
     <w:tmpl w:val="6CF452AE"/>
@@ -11579,7 +11721,7 @@
       </w:rPr>
     </w:lvl>
   </w:abstractNum>
-  <w:abstractNum w:abstractNumId="32" w15:restartNumberingAfterBreak="0">
+  <w:abstractNum w:abstractNumId="33" w15:restartNumberingAfterBreak="0">
     <w:nsid w:val="614315AC"/>
     <w:multiLevelType w:val="hybridMultilevel"/>
     <w:tmpl w:val="8D5C9ABA"/>
@@ -11668,7 +11810,7 @@
       </w:pPr>
     </w:lvl>
   </w:abstractNum>
-  <w:abstractNum w:abstractNumId="33" w15:restartNumberingAfterBreak="0">
+  <w:abstractNum w:abstractNumId="34" w15:restartNumberingAfterBreak="0">
     <w:nsid w:val="650B27D7"/>
     <w:multiLevelType w:val="hybridMultilevel"/>
     <w:tmpl w:val="2C6A300A"/>
@@ -11757,7 +11899,7 @@
       </w:pPr>
     </w:lvl>
   </w:abstractNum>
-  <w:abstractNum w:abstractNumId="34" w15:restartNumberingAfterBreak="0">
+  <w:abstractNum w:abstractNumId="35" w15:restartNumberingAfterBreak="0">
     <w:nsid w:val="65DE5285"/>
     <w:multiLevelType w:val="hybridMultilevel"/>
     <w:tmpl w:val="5CFA3B4C"/>
@@ -11846,7 +11988,7 @@
       </w:pPr>
     </w:lvl>
   </w:abstractNum>
-  <w:abstractNum w:abstractNumId="35" w15:restartNumberingAfterBreak="0">
+  <w:abstractNum w:abstractNumId="36" w15:restartNumberingAfterBreak="0">
     <w:nsid w:val="689B45AE"/>
     <w:multiLevelType w:val="hybridMultilevel"/>
     <w:tmpl w:val="6FB00B2A"/>
@@ -11935,7 +12077,7 @@
       </w:pPr>
     </w:lvl>
   </w:abstractNum>
-  <w:abstractNum w:abstractNumId="36" w15:restartNumberingAfterBreak="0">
+  <w:abstractNum w:abstractNumId="37" w15:restartNumberingAfterBreak="0">
     <w:nsid w:val="6A9C275A"/>
     <w:multiLevelType w:val="hybridMultilevel"/>
     <w:tmpl w:val="176C1242"/>
@@ -12024,7 +12166,7 @@
       </w:pPr>
     </w:lvl>
   </w:abstractNum>
-  <w:abstractNum w:abstractNumId="37" w15:restartNumberingAfterBreak="0">
+  <w:abstractNum w:abstractNumId="38" w15:restartNumberingAfterBreak="0">
     <w:nsid w:val="6BE03E37"/>
     <w:multiLevelType w:val="hybridMultilevel"/>
     <w:tmpl w:val="61A20752"/>
@@ -12113,7 +12255,7 @@
       </w:pPr>
     </w:lvl>
   </w:abstractNum>
-  <w:abstractNum w:abstractNumId="38" w15:restartNumberingAfterBreak="0">
+  <w:abstractNum w:abstractNumId="39" w15:restartNumberingAfterBreak="0">
     <w:nsid w:val="6EB43451"/>
     <w:multiLevelType w:val="hybridMultilevel"/>
     <w:tmpl w:val="8912D72C"/>
@@ -12202,7 +12344,7 @@
       </w:pPr>
     </w:lvl>
   </w:abstractNum>
-  <w:abstractNum w:abstractNumId="39" w15:restartNumberingAfterBreak="0">
+  <w:abstractNum w:abstractNumId="40" w15:restartNumberingAfterBreak="0">
     <w:nsid w:val="6F346D79"/>
     <w:multiLevelType w:val="hybridMultilevel"/>
     <w:tmpl w:val="CFA47C66"/>
@@ -12314,7 +12456,7 @@
       </w:rPr>
     </w:lvl>
   </w:abstractNum>
-  <w:abstractNum w:abstractNumId="40" w15:restartNumberingAfterBreak="0">
+  <w:abstractNum w:abstractNumId="41" w15:restartNumberingAfterBreak="0">
     <w:nsid w:val="6FC23BA5"/>
     <w:multiLevelType w:val="hybridMultilevel"/>
     <w:tmpl w:val="E5B26380"/>
@@ -12403,7 +12545,7 @@
       </w:pPr>
     </w:lvl>
   </w:abstractNum>
-  <w:abstractNum w:abstractNumId="41" w15:restartNumberingAfterBreak="0">
+  <w:abstractNum w:abstractNumId="42" w15:restartNumberingAfterBreak="0">
     <w:nsid w:val="707F00C9"/>
     <w:multiLevelType w:val="hybridMultilevel"/>
     <w:tmpl w:val="AE92A576"/>
@@ -12492,7 +12634,7 @@
       </w:pPr>
     </w:lvl>
   </w:abstractNum>
-  <w:abstractNum w:abstractNumId="42" w15:restartNumberingAfterBreak="0">
+  <w:abstractNum w:abstractNumId="43" w15:restartNumberingAfterBreak="0">
     <w:nsid w:val="7D6F5D00"/>
     <w:multiLevelType w:val="hybridMultilevel"/>
     <w:tmpl w:val="D5084958"/>
@@ -12582,37 +12724,37 @@
     </w:lvl>
   </w:abstractNum>
   <w:num w:numId="1">
-    <w:abstractNumId w:val="36"/>
+    <w:abstractNumId w:val="37"/>
   </w:num>
   <w:num w:numId="2">
-    <w:abstractNumId w:val="22"/>
+    <w:abstractNumId w:val="23"/>
   </w:num>
   <w:num w:numId="3">
-    <w:abstractNumId w:val="27"/>
+    <w:abstractNumId w:val="28"/>
   </w:num>
   <w:num w:numId="4">
-    <w:abstractNumId w:val="38"/>
+    <w:abstractNumId w:val="39"/>
   </w:num>
   <w:num w:numId="5">
     <w:abstractNumId w:val="11"/>
   </w:num>
   <w:num w:numId="6">
-    <w:abstractNumId w:val="31"/>
+    <w:abstractNumId w:val="32"/>
   </w:num>
   <w:num w:numId="7">
-    <w:abstractNumId w:val="37"/>
+    <w:abstractNumId w:val="38"/>
   </w:num>
   <w:num w:numId="8">
     <w:abstractNumId w:val="17"/>
   </w:num>
   <w:num w:numId="9">
-    <w:abstractNumId w:val="41"/>
+    <w:abstractNumId w:val="42"/>
   </w:num>
   <w:num w:numId="10">
-    <w:abstractNumId w:val="35"/>
+    <w:abstractNumId w:val="36"/>
   </w:num>
   <w:num w:numId="11">
-    <w:abstractNumId w:val="24"/>
+    <w:abstractNumId w:val="25"/>
   </w:num>
   <w:num w:numId="12">
     <w:abstractNumId w:val="15"/>
@@ -12621,10 +12763,10 @@
     <w:abstractNumId w:val="5"/>
   </w:num>
   <w:num w:numId="14">
-    <w:abstractNumId w:val="33"/>
+    <w:abstractNumId w:val="34"/>
   </w:num>
   <w:num w:numId="15">
-    <w:abstractNumId w:val="21"/>
+    <w:abstractNumId w:val="22"/>
   </w:num>
   <w:num w:numId="16">
     <w:abstractNumId w:val="16"/>
@@ -12636,7 +12778,7 @@
     <w:abstractNumId w:val="19"/>
   </w:num>
   <w:num w:numId="19">
-    <w:abstractNumId w:val="23"/>
+    <w:abstractNumId w:val="24"/>
   </w:num>
   <w:num w:numId="20">
     <w:abstractNumId w:val="20"/>
@@ -12645,19 +12787,19 @@
     <w:abstractNumId w:val="12"/>
   </w:num>
   <w:num w:numId="22">
-    <w:abstractNumId w:val="40"/>
+    <w:abstractNumId w:val="41"/>
   </w:num>
   <w:num w:numId="23">
     <w:abstractNumId w:val="18"/>
   </w:num>
   <w:num w:numId="24">
-    <w:abstractNumId w:val="28"/>
+    <w:abstractNumId w:val="29"/>
   </w:num>
   <w:num w:numId="25">
     <w:abstractNumId w:val="1"/>
   </w:num>
   <w:num w:numId="26">
-    <w:abstractNumId w:val="39"/>
+    <w:abstractNumId w:val="40"/>
   </w:num>
   <w:num w:numId="27">
     <w:abstractNumId w:val="3"/>
@@ -12666,7 +12808,7 @@
     <w:abstractNumId w:val="2"/>
   </w:num>
   <w:num w:numId="29">
-    <w:abstractNumId w:val="25"/>
+    <w:abstractNumId w:val="26"/>
   </w:num>
   <w:num w:numId="30">
     <w:abstractNumId w:val="7"/>
@@ -12675,13 +12817,13 @@
     <w:abstractNumId w:val="6"/>
   </w:num>
   <w:num w:numId="32">
-    <w:abstractNumId w:val="30"/>
+    <w:abstractNumId w:val="31"/>
   </w:num>
   <w:num w:numId="33">
-    <w:abstractNumId w:val="34"/>
+    <w:abstractNumId w:val="35"/>
   </w:num>
   <w:num w:numId="34">
-    <w:abstractNumId w:val="29"/>
+    <w:abstractNumId w:val="30"/>
   </w:num>
   <w:num w:numId="35">
     <w:abstractNumId w:val="4"/>
@@ -12690,7 +12832,7 @@
     <w:abstractNumId w:val="8"/>
   </w:num>
   <w:num w:numId="37">
-    <w:abstractNumId w:val="32"/>
+    <w:abstractNumId w:val="33"/>
   </w:num>
   <w:num w:numId="38">
     <w:abstractNumId w:val="13"/>
@@ -12705,10 +12847,13 @@
     <w:abstractNumId w:val="10"/>
   </w:num>
   <w:num w:numId="42">
-    <w:abstractNumId w:val="26"/>
+    <w:abstractNumId w:val="27"/>
   </w:num>
   <w:num w:numId="43">
-    <w:abstractNumId w:val="42"/>
+    <w:abstractNumId w:val="43"/>
+  </w:num>
+  <w:num w:numId="44">
+    <w:abstractNumId w:val="21"/>
   </w:num>
 </w:numbering>
 </file>
@@ -13855,6 +14000,7 @@
     <w:rsid w:val="00320C1B"/>
     <w:rsid w:val="003E3F51"/>
     <w:rsid w:val="00422329"/>
+    <w:rsid w:val="004345EB"/>
     <w:rsid w:val="00451B8E"/>
     <w:rsid w:val="00452C93"/>
     <w:rsid w:val="004E781D"/>
@@ -14665,7 +14811,7 @@
 </file>
 
 <file path=customXml/itemProps2.xml><?xml version="1.0" encoding="utf-8"?>
-<ds:datastoreItem xmlns:ds="http://schemas.openxmlformats.org/officeDocument/2006/customXml" ds:itemID="{773C1886-726C-42BF-A4C2-E69732BD5EE0}">
+<ds:datastoreItem xmlns:ds="http://schemas.openxmlformats.org/officeDocument/2006/customXml" ds:itemID="{5365A5C8-7ED6-43A8-B9AD-A2EB3A9E434C}">
   <ds:schemaRefs>
     <ds:schemaRef ds:uri="http://schemas.openxmlformats.org/officeDocument/2006/bibliography"/>
   </ds:schemaRefs>

</xml_diff>